<commit_message>
Ecuaciones para resolver el problema
</commit_message>
<xml_diff>
--- a/ANEXOS.docx
+++ b/ANEXOS.docx
@@ -17,6 +17,8 @@
         </w:rPr>
         <w:t>ANEXOS SOLUCION PARCIAL INFORMATICA I</w:t>
       </w:r>
+      <w:bookmarkStart w:id="0" w:name="_GoBack"/>
+      <w:bookmarkEnd w:id="0"/>
     </w:p>
     <w:p>
       <w:pPr>
@@ -42,8 +44,55 @@
           <w:sz w:val="24"/>
         </w:rPr>
       </w:pPr>
-      <w:bookmarkStart w:id="0" w:name="_GoBack"/>
-      <w:bookmarkEnd w:id="0"/>
+      <w:r>
+        <w:rPr>
+          <w:b/>
+          <w:noProof/>
+          <w:sz w:val="24"/>
+          <w:lang w:eastAsia="es-CO"/>
+        </w:rPr>
+        <w:drawing>
+          <wp:inline distT="0" distB="0" distL="0" distR="0">
+            <wp:extent cx="5612130" cy="7383145"/>
+            <wp:effectExtent l="0" t="0" r="7620" b="8255"/>
+            <wp:docPr id="1" name="Imagen 1"/>
+            <wp:cNvGraphicFramePr>
+              <a:graphicFrameLocks xmlns:a="http://schemas.openxmlformats.org/drawingml/2006/main" noChangeAspect="1"/>
+            </wp:cNvGraphicFramePr>
+            <a:graphic xmlns:a="http://schemas.openxmlformats.org/drawingml/2006/main">
+              <a:graphicData uri="http://schemas.openxmlformats.org/drawingml/2006/picture">
+                <pic:pic xmlns:pic="http://schemas.openxmlformats.org/drawingml/2006/picture">
+                  <pic:nvPicPr>
+                    <pic:cNvPr id="1" name="1.jpeg"/>
+                    <pic:cNvPicPr/>
+                  </pic:nvPicPr>
+                  <pic:blipFill>
+                    <a:blip r:embed="rId4">
+                      <a:extLst>
+                        <a:ext uri="{28A0092B-C50C-407E-A947-70E740481C1C}">
+                          <a14:useLocalDpi xmlns:a14="http://schemas.microsoft.com/office/drawing/2010/main" val="0"/>
+                        </a:ext>
+                      </a:extLst>
+                    </a:blip>
+                    <a:stretch>
+                      <a:fillRect/>
+                    </a:stretch>
+                  </pic:blipFill>
+                  <pic:spPr>
+                    <a:xfrm>
+                      <a:off x="0" y="0"/>
+                      <a:ext cx="5612130" cy="7383145"/>
+                    </a:xfrm>
+                    <a:prstGeom prst="rect">
+                      <a:avLst/>
+                    </a:prstGeom>
+                  </pic:spPr>
+                </pic:pic>
+              </a:graphicData>
+            </a:graphic>
+          </wp:inline>
+        </w:drawing>
+      </w:r>
     </w:p>
     <w:p/>
     <w:sectPr>

</xml_diff>

<commit_message>
Se describe mejor el analisis del problema.
</commit_message>
<xml_diff>
--- a/ANEXOS.docx
+++ b/ANEXOS.docx
@@ -111,9 +111,9 @@
         <w:lastRenderedPageBreak/>
         <w:drawing>
           <wp:inline distT="0" distB="0" distL="0" distR="0">
-            <wp:extent cx="5612130" cy="4845050"/>
-            <wp:effectExtent l="0" t="0" r="7620" b="0"/>
-            <wp:docPr id="2" name="Imagen 2"/>
+            <wp:extent cx="5612130" cy="6494780"/>
+            <wp:effectExtent l="0" t="0" r="7620" b="1270"/>
+            <wp:docPr id="3" name="Imagen 3"/>
             <wp:cNvGraphicFramePr>
               <a:graphicFrameLocks xmlns:a="http://schemas.openxmlformats.org/drawingml/2006/main" noChangeAspect="1"/>
             </wp:cNvGraphicFramePr>
@@ -121,7 +121,7 @@
               <a:graphicData uri="http://schemas.openxmlformats.org/drawingml/2006/picture">
                 <pic:pic xmlns:pic="http://schemas.openxmlformats.org/drawingml/2006/picture">
                   <pic:nvPicPr>
-                    <pic:cNvPr id="2" name="2.jpeg"/>
+                    <pic:cNvPr id="3" name="3.jpeg"/>
                     <pic:cNvPicPr/>
                   </pic:nvPicPr>
                   <pic:blipFill>
@@ -139,7 +139,7 @@
                   <pic:spPr>
                     <a:xfrm>
                       <a:off x="0" y="0"/>
-                      <a:ext cx="5612130" cy="4845050"/>
+                      <a:ext cx="5612130" cy="6494780"/>
                     </a:xfrm>
                     <a:prstGeom prst="rect">
                       <a:avLst/>

</xml_diff>